<commit_message>
Issue #55: fixed documentation of date format
</commit_message>
<xml_diff>
--- a/Documentation/Software Requirements Specification.docx
+++ b/Documentation/Software Requirements Specification.docx
@@ -1,13 +1,11 @@
 
 <file path=word/document.xml><?xml version="1.0" encoding="utf-8"?>
-<w:document xmlns:mo="http://schemas.microsoft.com/office/mac/office/2008/main" xmlns:ve="http://schemas.openxmlformats.org/markup-compatibility/2006" xmlns:mv="urn:schemas-microsoft-com:mac:vml" xmlns:o="urn:schemas-microsoft-com:office:office" xmlns:r="http://schemas.openxmlformats.org/officeDocument/2006/relationships" xmlns:m="http://schemas.openxmlformats.org/officeDocument/2006/math" xmlns:v="urn:schemas-microsoft-com:vml" xmlns:wp="http://schemas.openxmlformats.org/drawingml/2006/wordprocessingDrawing" xmlns:w10="urn:schemas-microsoft-com:office:word" xmlns:w="http://schemas.openxmlformats.org/wordprocessingml/2006/main" xmlns:wne="http://schemas.microsoft.com/office/word/2006/wordml">
+<w:document xmlns:wpc="http://schemas.microsoft.com/office/word/2010/wordprocessingCanvas" xmlns:mc="http://schemas.openxmlformats.org/markup-compatibility/2006" xmlns:o="urn:schemas-microsoft-com:office:office" xmlns:r="http://schemas.openxmlformats.org/officeDocument/2006/relationships" xmlns:m="http://schemas.openxmlformats.org/officeDocument/2006/math" xmlns:v="urn:schemas-microsoft-com:vml" xmlns:wp14="http://schemas.microsoft.com/office/word/2010/wordprocessingDrawing" xmlns:wp="http://schemas.openxmlformats.org/drawingml/2006/wordprocessingDrawing" xmlns:w10="urn:schemas-microsoft-com:office:word" xmlns:w="http://schemas.openxmlformats.org/wordprocessingml/2006/main" xmlns:w14="http://schemas.microsoft.com/office/word/2010/wordml" xmlns:wpg="http://schemas.microsoft.com/office/word/2010/wordprocessingGroup" xmlns:wpi="http://schemas.microsoft.com/office/word/2010/wordprocessingInk" xmlns:wne="http://schemas.microsoft.com/office/word/2006/wordml" xmlns:wps="http://schemas.microsoft.com/office/word/2010/wordprocessingShape" mc:Ignorable="w14 wp14">
   <w:body>
     <w:p>
       <w:pPr>
         <w:spacing w:after="0"/>
       </w:pPr>
-      <w:bookmarkStart w:id="0" w:name="_GoBack"/>
-      <w:bookmarkEnd w:id="0"/>
     </w:p>
     <w:p>
       <w:pPr>
@@ -180,13 +178,8 @@
         <w:jc w:val="right"/>
       </w:pPr>
       <w:r>
-        <w:t xml:space="preserve">    Keith </w:t>
-      </w:r>
-      <w:proofErr w:type="spellStart"/>
-      <w:r>
-        <w:t>Horrocks</w:t>
-      </w:r>
-      <w:proofErr w:type="spellEnd"/>
+        <w:t xml:space="preserve">    Keith Horrocks</w:t>
+      </w:r>
     </w:p>
     <w:p>
       <w:pPr>
@@ -200,13 +193,8 @@
         <w:jc w:val="right"/>
       </w:pPr>
       <w:r>
-        <w:t xml:space="preserve">    Hannah </w:t>
-      </w:r>
-      <w:proofErr w:type="spellStart"/>
-      <w:r>
-        <w:t>Pinkos</w:t>
-      </w:r>
-      <w:proofErr w:type="spellEnd"/>
+        <w:t xml:space="preserve">    Hannah Pinkos</w:t>
+      </w:r>
     </w:p>
     <w:p>
       <w:pPr>
@@ -220,21 +208,8 @@
         <w:jc w:val="right"/>
       </w:pPr>
       <w:r>
-        <w:t xml:space="preserve">    </w:t>
-      </w:r>
-      <w:proofErr w:type="spellStart"/>
-      <w:r>
-        <w:t>Jirakit</w:t>
-      </w:r>
-      <w:proofErr w:type="spellEnd"/>
-      <w:r>
-        <w:t xml:space="preserve"> </w:t>
-      </w:r>
-      <w:proofErr w:type="spellStart"/>
-      <w:r>
-        <w:t>Songprasit</w:t>
-      </w:r>
-      <w:proofErr w:type="spellEnd"/>
+        <w:t xml:space="preserve">    Jirakit Songprasit</w:t>
+      </w:r>
     </w:p>
     <w:p>
       <w:pPr>
@@ -248,13 +223,8 @@
         <w:jc w:val="right"/>
       </w:pPr>
       <w:r>
-        <w:t xml:space="preserve">    Ryan </w:t>
-      </w:r>
-      <w:proofErr w:type="spellStart"/>
-      <w:r>
-        <w:t>Hersh</w:t>
-      </w:r>
-      <w:proofErr w:type="spellEnd"/>
+        <w:t xml:space="preserve">    Ryan Hersh</w:t>
+      </w:r>
     </w:p>
     <w:p>
       <w:pPr>
@@ -366,6 +336,7 @@
           <w:b/>
           <w:sz w:val="36"/>
         </w:rPr>
+        <w:lastRenderedPageBreak/>
         <w:t>Revision History</w:t>
       </w:r>
     </w:p>
@@ -382,7 +353,7 @@
       <w:tblPr>
         <w:tblStyle w:val="TableGrid"/>
         <w:tblW w:w="0" w:type="auto"/>
-        <w:tblLook w:val="00BF"/>
+        <w:tblLook w:val="00BF" w:firstRow="1" w:lastRow="0" w:firstColumn="1" w:lastColumn="0" w:noHBand="0" w:noVBand="0"/>
       </w:tblPr>
       <w:tblGrid>
         <w:gridCol w:w="2268"/>
@@ -439,45 +410,8 @@
           </w:tcPr>
           <w:p>
             <w:r>
-              <w:t xml:space="preserve">Kristian Calhoun, Keith </w:t>
+              <w:t>Kristian Calhoun, Keith Horrocks, Hannah Pinkos, Jirakit Songprasit, Ryan Hersh</w:t>
             </w:r>
-            <w:proofErr w:type="spellStart"/>
-            <w:r>
-              <w:t>Horrocks</w:t>
-            </w:r>
-            <w:proofErr w:type="spellEnd"/>
-            <w:r>
-              <w:t xml:space="preserve">, Hannah </w:t>
-            </w:r>
-            <w:proofErr w:type="spellStart"/>
-            <w:r>
-              <w:t>Pinkos</w:t>
-            </w:r>
-            <w:proofErr w:type="spellEnd"/>
-            <w:r>
-              <w:t xml:space="preserve">, </w:t>
-            </w:r>
-            <w:proofErr w:type="spellStart"/>
-            <w:r>
-              <w:t>Jirakit</w:t>
-            </w:r>
-            <w:proofErr w:type="spellEnd"/>
-            <w:r>
-              <w:t xml:space="preserve"> </w:t>
-            </w:r>
-            <w:proofErr w:type="spellStart"/>
-            <w:r>
-              <w:t>Songprasit</w:t>
-            </w:r>
-            <w:proofErr w:type="spellEnd"/>
-            <w:r>
-              <w:t xml:space="preserve">, Ryan </w:t>
-            </w:r>
-            <w:proofErr w:type="spellStart"/>
-            <w:r>
-              <w:t>Hersh</w:t>
-            </w:r>
-            <w:proofErr w:type="spellEnd"/>
           </w:p>
         </w:tc>
         <w:tc>
@@ -743,6 +677,7 @@
         <w:rPr>
           <w:b/>
         </w:rPr>
+        <w:lastRenderedPageBreak/>
         <w:t>Table of Contents</w:t>
       </w:r>
     </w:p>
@@ -802,6 +737,7 @@
         <w:r>
           <w:rPr>
             <w:noProof/>
+            <w:webHidden/>
           </w:rPr>
         </w:r>
         <w:r>
@@ -874,6 +810,7 @@
         <w:r>
           <w:rPr>
             <w:noProof/>
+            <w:webHidden/>
           </w:rPr>
         </w:r>
         <w:r>
@@ -946,6 +883,7 @@
         <w:r>
           <w:rPr>
             <w:noProof/>
+            <w:webHidden/>
           </w:rPr>
         </w:r>
         <w:r>
@@ -1016,6 +954,7 @@
         <w:r>
           <w:rPr>
             <w:noProof/>
+            <w:webHidden/>
           </w:rPr>
         </w:r>
         <w:r>
@@ -1086,6 +1025,7 @@
         <w:r>
           <w:rPr>
             <w:noProof/>
+            <w:webHidden/>
           </w:rPr>
         </w:r>
         <w:r>
@@ -1158,6 +1098,7 @@
         <w:r>
           <w:rPr>
             <w:noProof/>
+            <w:webHidden/>
           </w:rPr>
         </w:r>
         <w:r>
@@ -1230,6 +1171,7 @@
         <w:r>
           <w:rPr>
             <w:noProof/>
+            <w:webHidden/>
           </w:rPr>
         </w:r>
         <w:r>
@@ -1302,6 +1244,7 @@
         <w:r>
           <w:rPr>
             <w:noProof/>
+            <w:webHidden/>
           </w:rPr>
         </w:r>
         <w:r>
@@ -1374,6 +1317,7 @@
         <w:r>
           <w:rPr>
             <w:noProof/>
+            <w:webHidden/>
           </w:rPr>
         </w:r>
         <w:r>
@@ -1444,6 +1388,7 @@
         <w:r>
           <w:rPr>
             <w:noProof/>
+            <w:webHidden/>
           </w:rPr>
         </w:r>
         <w:r>
@@ -1514,6 +1459,7 @@
         <w:r>
           <w:rPr>
             <w:noProof/>
+            <w:webHidden/>
           </w:rPr>
         </w:r>
         <w:r>
@@ -1584,6 +1530,7 @@
         <w:r>
           <w:rPr>
             <w:noProof/>
+            <w:webHidden/>
           </w:rPr>
         </w:r>
         <w:r>
@@ -1654,6 +1601,7 @@
         <w:r>
           <w:rPr>
             <w:noProof/>
+            <w:webHidden/>
           </w:rPr>
         </w:r>
         <w:r>
@@ -1724,6 +1672,7 @@
         <w:r>
           <w:rPr>
             <w:noProof/>
+            <w:webHidden/>
           </w:rPr>
         </w:r>
         <w:r>
@@ -1796,6 +1745,7 @@
         <w:r>
           <w:rPr>
             <w:noProof/>
+            <w:webHidden/>
           </w:rPr>
         </w:r>
         <w:r>
@@ -1868,6 +1818,7 @@
         <w:r>
           <w:rPr>
             <w:noProof/>
+            <w:webHidden/>
           </w:rPr>
         </w:r>
         <w:r>
@@ -1940,6 +1891,7 @@
         <w:r>
           <w:rPr>
             <w:noProof/>
+            <w:webHidden/>
           </w:rPr>
         </w:r>
         <w:r>
@@ -2010,6 +1962,7 @@
         <w:r>
           <w:rPr>
             <w:noProof/>
+            <w:webHidden/>
           </w:rPr>
         </w:r>
         <w:r>
@@ -2080,6 +2033,7 @@
         <w:r>
           <w:rPr>
             <w:noProof/>
+            <w:webHidden/>
           </w:rPr>
         </w:r>
         <w:r>
@@ -2150,6 +2104,7 @@
         <w:r>
           <w:rPr>
             <w:noProof/>
+            <w:webHidden/>
           </w:rPr>
         </w:r>
         <w:r>
@@ -2220,6 +2175,7 @@
         <w:r>
           <w:rPr>
             <w:noProof/>
+            <w:webHidden/>
           </w:rPr>
         </w:r>
         <w:r>
@@ -2290,6 +2246,7 @@
         <w:r>
           <w:rPr>
             <w:noProof/>
+            <w:webHidden/>
           </w:rPr>
         </w:r>
         <w:r>
@@ -2360,6 +2317,7 @@
         <w:r>
           <w:rPr>
             <w:noProof/>
+            <w:webHidden/>
           </w:rPr>
         </w:r>
         <w:r>
@@ -2432,6 +2390,7 @@
         <w:r>
           <w:rPr>
             <w:noProof/>
+            <w:webHidden/>
           </w:rPr>
         </w:r>
         <w:r>
@@ -2502,6 +2461,7 @@
         <w:r>
           <w:rPr>
             <w:noProof/>
+            <w:webHidden/>
           </w:rPr>
         </w:r>
         <w:r>
@@ -2572,6 +2532,7 @@
         <w:r>
           <w:rPr>
             <w:noProof/>
+            <w:webHidden/>
           </w:rPr>
         </w:r>
         <w:r>
@@ -2644,6 +2605,7 @@
         <w:r>
           <w:rPr>
             <w:noProof/>
+            <w:webHidden/>
           </w:rPr>
         </w:r>
         <w:r>
@@ -2716,6 +2678,7 @@
         <w:r>
           <w:rPr>
             <w:noProof/>
+            <w:webHidden/>
           </w:rPr>
         </w:r>
         <w:r>
@@ -2788,6 +2751,7 @@
         <w:r>
           <w:rPr>
             <w:noProof/>
+            <w:webHidden/>
           </w:rPr>
         </w:r>
         <w:r>
@@ -2860,6 +2824,7 @@
         <w:r>
           <w:rPr>
             <w:noProof/>
+            <w:webHidden/>
           </w:rPr>
         </w:r>
         <w:r>
@@ -2932,6 +2897,7 @@
         <w:r>
           <w:rPr>
             <w:noProof/>
+            <w:webHidden/>
           </w:rPr>
         </w:r>
         <w:r>
@@ -3004,6 +2970,7 @@
         <w:r>
           <w:rPr>
             <w:noProof/>
+            <w:webHidden/>
           </w:rPr>
         </w:r>
         <w:r>
@@ -3076,6 +3043,7 @@
         <w:r>
           <w:rPr>
             <w:noProof/>
+            <w:webHidden/>
           </w:rPr>
         </w:r>
         <w:r>
@@ -3148,6 +3116,7 @@
         <w:r>
           <w:rPr>
             <w:noProof/>
+            <w:webHidden/>
           </w:rPr>
         </w:r>
         <w:r>
@@ -3220,6 +3189,7 @@
         <w:r>
           <w:rPr>
             <w:noProof/>
+            <w:webHidden/>
           </w:rPr>
         </w:r>
         <w:r>
@@ -3290,6 +3260,7 @@
         <w:r>
           <w:rPr>
             <w:noProof/>
+            <w:webHidden/>
           </w:rPr>
         </w:r>
         <w:r>
@@ -3360,6 +3331,7 @@
         <w:r>
           <w:rPr>
             <w:noProof/>
+            <w:webHidden/>
           </w:rPr>
         </w:r>
         <w:r>
@@ -3430,6 +3402,7 @@
         <w:r>
           <w:rPr>
             <w:noProof/>
+            <w:webHidden/>
           </w:rPr>
         </w:r>
         <w:r>
@@ -3500,6 +3473,7 @@
         <w:r>
           <w:rPr>
             <w:noProof/>
+            <w:webHidden/>
           </w:rPr>
         </w:r>
         <w:r>
@@ -3570,6 +3544,7 @@
         <w:r>
           <w:rPr>
             <w:noProof/>
+            <w:webHidden/>
           </w:rPr>
         </w:r>
         <w:r>
@@ -3640,6 +3615,7 @@
         <w:r>
           <w:rPr>
             <w:noProof/>
+            <w:webHidden/>
           </w:rPr>
         </w:r>
         <w:r>
@@ -3712,6 +3688,7 @@
         <w:r>
           <w:rPr>
             <w:noProof/>
+            <w:webHidden/>
           </w:rPr>
         </w:r>
         <w:r>
@@ -3782,6 +3759,7 @@
         <w:r>
           <w:rPr>
             <w:noProof/>
+            <w:webHidden/>
           </w:rPr>
         </w:r>
         <w:r>
@@ -3852,6 +3830,7 @@
         <w:r>
           <w:rPr>
             <w:noProof/>
+            <w:webHidden/>
           </w:rPr>
         </w:r>
         <w:r>
@@ -3924,6 +3903,7 @@
         <w:r>
           <w:rPr>
             <w:noProof/>
+            <w:webHidden/>
           </w:rPr>
         </w:r>
         <w:r>
@@ -3994,6 +3974,7 @@
         <w:r>
           <w:rPr>
             <w:noProof/>
+            <w:webHidden/>
           </w:rPr>
         </w:r>
         <w:r>
@@ -4064,6 +4045,7 @@
         <w:r>
           <w:rPr>
             <w:noProof/>
+            <w:webHidden/>
           </w:rPr>
         </w:r>
         <w:r>
@@ -4134,6 +4116,7 @@
         <w:r>
           <w:rPr>
             <w:noProof/>
+            <w:webHidden/>
           </w:rPr>
         </w:r>
         <w:r>
@@ -4362,11 +4345,12 @@
         <w:pStyle w:val="Heading1"/>
         <w:spacing w:before="0"/>
       </w:pPr>
-      <w:bookmarkStart w:id="1" w:name="_Toc347268813"/>
-      <w:r>
+      <w:bookmarkStart w:id="0" w:name="_Toc347268813"/>
+      <w:r>
+        <w:lastRenderedPageBreak/>
         <w:t>1. Introduction</w:t>
       </w:r>
-      <w:bookmarkEnd w:id="1"/>
+      <w:bookmarkEnd w:id="0"/>
     </w:p>
     <w:p>
       <w:pPr>
@@ -4378,11 +4362,11 @@
         <w:pStyle w:val="Heading2"/>
         <w:spacing w:before="0"/>
       </w:pPr>
-      <w:bookmarkStart w:id="2" w:name="_Toc347268814"/>
+      <w:bookmarkStart w:id="1" w:name="_Toc347268814"/>
       <w:r>
         <w:t>1.1 Purpose</w:t>
       </w:r>
-      <w:bookmarkEnd w:id="2"/>
+      <w:bookmarkEnd w:id="1"/>
     </w:p>
     <w:p>
       <w:pPr>
@@ -4420,7 +4404,6 @@
       <w:pPr>
         <w:spacing w:after="0"/>
       </w:pPr>
-      <w:proofErr w:type="gramStart"/>
       <w:r>
         <w:t>Competition (FRC) team, to input data about the performance of each robot competing at a FRC event</w:t>
       </w:r>
@@ -4428,11 +4411,7 @@
         <w:t xml:space="preserve"> into a graphical user interface</w:t>
       </w:r>
       <w:r>
-        <w:t>.</w:t>
-      </w:r>
-      <w:proofErr w:type="gramEnd"/>
-      <w:r>
-        <w:t xml:space="preserve"> The program then stores the information and computes simple statistics. The system then allows users to view the data in a graphical format and sort the information based on different user-selected criteria.</w:t>
+        <w:t>. The program then stores the information and computes simple statistics. The system then allows users to view the data in a graphical format and sort the information based on different user-selected criteria.</w:t>
       </w:r>
     </w:p>
     <w:p>
@@ -4445,11 +4424,11 @@
         <w:pStyle w:val="Heading2"/>
         <w:spacing w:before="0"/>
       </w:pPr>
-      <w:bookmarkStart w:id="3" w:name="_Toc347268815"/>
+      <w:bookmarkStart w:id="2" w:name="_Toc347268815"/>
       <w:r>
         <w:t>1.2 Background</w:t>
       </w:r>
-      <w:bookmarkEnd w:id="3"/>
+      <w:bookmarkEnd w:id="2"/>
     </w:p>
     <w:p>
       <w:pPr>
@@ -4461,11 +4440,11 @@
         <w:pStyle w:val="Heading3"/>
         <w:spacing w:before="0"/>
       </w:pPr>
-      <w:bookmarkStart w:id="4" w:name="_Toc347268816"/>
+      <w:bookmarkStart w:id="3" w:name="_Toc347268816"/>
       <w:r>
         <w:t>1.2.1 About the FIRST Robotics Competition (FRC)</w:t>
       </w:r>
-      <w:bookmarkEnd w:id="4"/>
+      <w:bookmarkEnd w:id="3"/>
     </w:p>
     <w:p>
       <w:pPr>
@@ -4524,7 +4503,11 @@
         <w:tab/>
       </w:r>
       <w:r>
-        <w:t>To aid in the alliance selection process, many teams have students, known as “scouts,” record data (usually on paper) about the performance of each team’s robot in their qualification matches. This data then has to be organized and analyzed to reveal the strengths of each team. Depending upon a team’s own strategy, they will rank and sort all of the other teams according to different criteria to see which is the best at each aspect of the game. This information is then used to decide which robots would make the ideal alliance partners for the elimination rounds.</w:t>
+        <w:t xml:space="preserve">To aid in the alliance selection process, many teams have students, known as “scouts,” record data (usually on paper) about the performance of each team’s robot in their qualification matches. This data then has to be organized and analyzed to reveal the strengths of each team. Depending upon a team’s own strategy, they will rank and sort all of the other teams according to different criteria to see which is the </w:t>
+      </w:r>
+      <w:r>
+        <w:lastRenderedPageBreak/>
+        <w:t>best at each aspect of the game. This information is then used to decide which robots would make the ideal alliance partners for the elimination rounds.</w:t>
       </w:r>
     </w:p>
     <w:p>
@@ -4537,11 +4520,11 @@
         <w:pStyle w:val="Heading3"/>
         <w:spacing w:before="0"/>
       </w:pPr>
-      <w:bookmarkStart w:id="5" w:name="_Toc347268817"/>
+      <w:bookmarkStart w:id="4" w:name="_Toc347268817"/>
       <w:r>
         <w:t>1.2.2 About Ultimate Ascent</w:t>
       </w:r>
-      <w:bookmarkEnd w:id="5"/>
+      <w:bookmarkEnd w:id="4"/>
     </w:p>
     <w:p>
       <w:pPr>
@@ -4575,15 +4558,7 @@
         <w:tab/>
       </w:r>
       <w:r>
-        <w:t xml:space="preserve">A match begins with a fifteen second Autonomous Period in which robots operate following pre-programmed instructions. Any points scored during this period are worth double. Robots are then remotely operated by human drivers for the remainder of the match, known as the </w:t>
-      </w:r>
-      <w:proofErr w:type="spellStart"/>
-      <w:r>
-        <w:t>Teleoperated</w:t>
-      </w:r>
-      <w:proofErr w:type="spellEnd"/>
-      <w:r>
-        <w:t xml:space="preserve"> Period, where they attempt to score even more discs. Towards the end of the match, robots can earn bonus points by climbing a ten-foot tall pyramid structure. The higher a robot climbs on the pyramid, the more points it receives (either 10, 20, or 30 points). Scoring special colored discs into a small goal located on top of the pyramid earns an alliance even more bonus points (5 points per colored disc). The alliance whose robots score the most total points is the match winner.</w:t>
+        <w:t>A match begins with a fifteen second Autonomous Period in which robots operate following pre-programmed instructions. Any points scored during this period are worth double. Robots are then remotely operated by human drivers for the remainder of the match, known as the Teleoperated Period, where they attempt to score even more discs. Towards the end of the match, robots can earn bonus points by climbing a ten-foot tall pyramid structure. The higher a robot climbs on the pyramid, the more points it receives (either 10, 20, or 30 points). Scoring special colored discs into a small goal located on top of the pyramid earns an alliance even more bonus points (5 points per colored disc). The alliance whose robots score the most total points is the match winner.</w:t>
       </w:r>
     </w:p>
     <w:p>
@@ -4596,11 +4571,11 @@
         <w:pStyle w:val="Heading2"/>
         <w:spacing w:before="0"/>
       </w:pPr>
-      <w:bookmarkStart w:id="6" w:name="_Toc347268818"/>
+      <w:bookmarkStart w:id="5" w:name="_Toc347268818"/>
       <w:r>
         <w:t>1.3 Scope</w:t>
       </w:r>
-      <w:bookmarkEnd w:id="6"/>
+      <w:bookmarkEnd w:id="5"/>
     </w:p>
     <w:p>
       <w:pPr>
@@ -4693,11 +4668,12 @@
         <w:pStyle w:val="Heading2"/>
         <w:spacing w:before="0"/>
       </w:pPr>
-      <w:bookmarkStart w:id="7" w:name="_Toc347268819"/>
-      <w:r>
+      <w:bookmarkStart w:id="6" w:name="_Toc347268819"/>
+      <w:r>
+        <w:lastRenderedPageBreak/>
         <w:t>1.4 Glossary</w:t>
       </w:r>
-      <w:bookmarkEnd w:id="7"/>
+      <w:bookmarkEnd w:id="6"/>
     </w:p>
     <w:p>
       <w:pPr>
@@ -4816,15 +4792,7 @@
         <w:t>JavaScript</w:t>
       </w:r>
       <w:r>
-        <w:t xml:space="preserve"> </w:t>
-      </w:r>
-      <w:proofErr w:type="spellStart"/>
-      <w:r>
-        <w:t>JavaScript</w:t>
-      </w:r>
-      <w:proofErr w:type="spellEnd"/>
-      <w:r>
-        <w:t xml:space="preserve"> is a client-side scripting language commonly used to implement user interfaces and dynamic content on websites.</w:t>
+        <w:t xml:space="preserve"> JavaScript is a client-side scripting language commonly used to implement user interfaces and dynamic content on websites.</w:t>
       </w:r>
     </w:p>
     <w:p>
@@ -4954,11 +4922,12 @@
         <w:pStyle w:val="Heading1"/>
         <w:spacing w:before="0"/>
       </w:pPr>
-      <w:bookmarkStart w:id="8" w:name="_Toc347268820"/>
-      <w:r>
+      <w:bookmarkStart w:id="7" w:name="_Toc347268820"/>
+      <w:r>
+        <w:lastRenderedPageBreak/>
         <w:t>2. Overall Description</w:t>
       </w:r>
-      <w:bookmarkEnd w:id="8"/>
+      <w:bookmarkEnd w:id="7"/>
     </w:p>
     <w:p>
       <w:pPr>
@@ -4970,14 +4939,14 @@
         <w:pStyle w:val="Heading2"/>
         <w:spacing w:before="0"/>
       </w:pPr>
-      <w:bookmarkStart w:id="9" w:name="_Toc347268821"/>
+      <w:bookmarkStart w:id="8" w:name="_Toc347268821"/>
       <w:r>
         <w:t xml:space="preserve">2.1 </w:t>
       </w:r>
       <w:r>
         <w:t>Product Perspective</w:t>
       </w:r>
-      <w:bookmarkEnd w:id="9"/>
+      <w:bookmarkEnd w:id="8"/>
     </w:p>
     <w:p>
       <w:pPr>
@@ -5005,11 +4974,11 @@
         <w:pStyle w:val="Heading3"/>
         <w:spacing w:before="0"/>
       </w:pPr>
-      <w:bookmarkStart w:id="10" w:name="_Toc347268822"/>
+      <w:bookmarkStart w:id="9" w:name="_Toc347268822"/>
       <w:r>
         <w:t>2.1.1 User Interface</w:t>
       </w:r>
-      <w:bookmarkEnd w:id="10"/>
+      <w:bookmarkEnd w:id="9"/>
     </w:p>
     <w:p>
       <w:pPr>
@@ -5037,11 +5006,11 @@
         <w:pStyle w:val="Heading3"/>
         <w:spacing w:before="0"/>
       </w:pPr>
-      <w:bookmarkStart w:id="11" w:name="_Toc347268823"/>
+      <w:bookmarkStart w:id="10" w:name="_Toc347268823"/>
       <w:r>
         <w:t>2.1.2 Hardware Interface</w:t>
       </w:r>
-      <w:bookmarkEnd w:id="11"/>
+      <w:bookmarkEnd w:id="10"/>
     </w:p>
     <w:p>
       <w:pPr>
@@ -5152,11 +5121,11 @@
         <w:pStyle w:val="Heading3"/>
         <w:spacing w:before="0"/>
       </w:pPr>
-      <w:bookmarkStart w:id="12" w:name="_Toc347268824"/>
+      <w:bookmarkStart w:id="11" w:name="_Toc347268824"/>
       <w:r>
         <w:t>2.1.3 Software Interface</w:t>
       </w:r>
-      <w:bookmarkEnd w:id="12"/>
+      <w:bookmarkEnd w:id="11"/>
     </w:p>
     <w:p>
       <w:pPr>
@@ -5213,11 +5182,11 @@
         <w:pStyle w:val="Heading3"/>
         <w:spacing w:before="0"/>
       </w:pPr>
-      <w:bookmarkStart w:id="13" w:name="_Toc347268825"/>
+      <w:bookmarkStart w:id="12" w:name="_Toc347268825"/>
       <w:r>
         <w:t>2.1.4 Communication Interfaces</w:t>
       </w:r>
-      <w:bookmarkEnd w:id="13"/>
+      <w:bookmarkEnd w:id="12"/>
     </w:p>
     <w:p>
       <w:pPr>
@@ -5245,11 +5214,11 @@
         <w:pStyle w:val="Heading3"/>
         <w:spacing w:before="0"/>
       </w:pPr>
-      <w:bookmarkStart w:id="14" w:name="_Toc347268826"/>
+      <w:bookmarkStart w:id="13" w:name="_Toc347268826"/>
       <w:r>
         <w:t>2.1.5 Memory Constraints</w:t>
       </w:r>
-      <w:bookmarkEnd w:id="14"/>
+      <w:bookmarkEnd w:id="13"/>
     </w:p>
     <w:p>
       <w:pPr>
@@ -5277,11 +5246,11 @@
         <w:pStyle w:val="Heading2"/>
         <w:spacing w:before="0"/>
       </w:pPr>
-      <w:bookmarkStart w:id="15" w:name="_Toc347268827"/>
+      <w:bookmarkStart w:id="14" w:name="_Toc347268827"/>
       <w:r>
         <w:t>2.2 User Characteristics</w:t>
       </w:r>
-      <w:bookmarkEnd w:id="15"/>
+      <w:bookmarkEnd w:id="14"/>
     </w:p>
     <w:p>
       <w:pPr>
@@ -5314,18 +5283,18 @@
         <w:pStyle w:val="Heading1"/>
         <w:spacing w:before="0"/>
       </w:pPr>
-      <w:bookmarkStart w:id="16" w:name="_Toc347268828"/>
+      <w:bookmarkStart w:id="15" w:name="_Toc347268828"/>
       <w:r>
         <w:t>3. Specific Requirements</w:t>
       </w:r>
-      <w:bookmarkEnd w:id="16"/>
+      <w:bookmarkEnd w:id="15"/>
     </w:p>
     <w:p/>
     <w:tbl>
       <w:tblPr>
         <w:tblStyle w:val="TableGrid"/>
         <w:tblW w:w="0" w:type="auto"/>
-        <w:tblLook w:val="00BF"/>
+        <w:tblLook w:val="00BF" w:firstRow="1" w:lastRow="0" w:firstColumn="1" w:lastColumn="0" w:noHBand="0" w:noVBand="0"/>
       </w:tblPr>
       <w:tblGrid>
         <w:gridCol w:w="1458"/>
@@ -5470,11 +5439,11 @@
         <w:pStyle w:val="Heading2"/>
         <w:spacing w:before="0"/>
       </w:pPr>
-      <w:bookmarkStart w:id="17" w:name="_Toc347268829"/>
+      <w:bookmarkStart w:id="16" w:name="_Toc347268829"/>
       <w:r>
         <w:t>3.1 Functional Requirements</w:t>
       </w:r>
-      <w:bookmarkEnd w:id="17"/>
+      <w:bookmarkEnd w:id="16"/>
     </w:p>
     <w:p>
       <w:pPr>
@@ -5486,11 +5455,11 @@
         <w:pStyle w:val="Heading3"/>
         <w:spacing w:before="0"/>
       </w:pPr>
-      <w:bookmarkStart w:id="18" w:name="_Toc347268830"/>
+      <w:bookmarkStart w:id="17" w:name="_Toc347268830"/>
       <w:r>
         <w:t>3.1.1 User Accounts</w:t>
       </w:r>
-      <w:bookmarkEnd w:id="18"/>
+      <w:bookmarkEnd w:id="17"/>
     </w:p>
     <w:p>
       <w:pPr>
@@ -5821,13 +5790,8 @@
         <w:t>- A valid email address used for login credentials shall have up to 254 characters, and must be of the f</w:t>
       </w:r>
       <w:r>
-        <w:t xml:space="preserve">ormat </w:t>
-      </w:r>
-      <w:proofErr w:type="spellStart"/>
-      <w:r>
-        <w:t>address@domain.extension</w:t>
-      </w:r>
-      <w:proofErr w:type="spellEnd"/>
+        <w:t>ormat address@domain.extension</w:t>
+      </w:r>
       <w:r>
         <w:t xml:space="preserve"> where address, domain and extension are not blank. </w:t>
       </w:r>
@@ -6132,6 +6096,7 @@
         <w:ind w:left="720" w:hanging="720"/>
       </w:pPr>
       <w:r>
+        <w:lastRenderedPageBreak/>
         <w:t xml:space="preserve">        </w:t>
       </w:r>
       <w:r>
@@ -6189,11 +6154,11 @@
         <w:pStyle w:val="Heading3"/>
         <w:spacing w:before="0"/>
       </w:pPr>
-      <w:bookmarkStart w:id="19" w:name="_Toc347268831"/>
+      <w:bookmarkStart w:id="18" w:name="_Toc347268831"/>
       <w:r>
         <w:t>3.1.2 Security Requirements</w:t>
       </w:r>
-      <w:bookmarkEnd w:id="19"/>
+      <w:bookmarkEnd w:id="18"/>
     </w:p>
     <w:p>
       <w:pPr>
@@ -6310,11 +6275,11 @@
         <w:pStyle w:val="Heading3"/>
         <w:spacing w:before="0"/>
       </w:pPr>
-      <w:bookmarkStart w:id="20" w:name="_Toc347268832"/>
+      <w:bookmarkStart w:id="19" w:name="_Toc347268832"/>
       <w:r>
         <w:t>3.1.3 Event Data Management</w:t>
       </w:r>
-      <w:bookmarkEnd w:id="20"/>
+      <w:bookmarkEnd w:id="19"/>
     </w:p>
     <w:p>
       <w:pPr>
@@ -6517,29 +6482,31 @@
       <w:r>
         <w:t xml:space="preserve"> - A valid event start date shall be in the form '</w:t>
       </w:r>
-      <w:proofErr w:type="spellStart"/>
-      <w:r>
-        <w:t>dd/mm/yyyy</w:t>
-      </w:r>
-      <w:proofErr w:type="spellEnd"/>
-      <w:r>
-        <w:t xml:space="preserve">' where </w:t>
-      </w:r>
-      <w:proofErr w:type="spellStart"/>
+      <w:r>
+        <w:t>mm</w:t>
+      </w:r>
+      <w:r>
+        <w:t>/</w:t>
+      </w:r>
       <w:r>
         <w:t>dd</w:t>
       </w:r>
-      <w:proofErr w:type="spellEnd"/>
-      <w:r>
-        <w:t xml:space="preserve">, mm, and </w:t>
-      </w:r>
-      <w:proofErr w:type="spellStart"/>
-      <w:r>
-        <w:t>yyyy</w:t>
-      </w:r>
-      <w:proofErr w:type="spellEnd"/>
-      <w:r>
-        <w:t xml:space="preserve"> are nonnegative integers. </w:t>
+      <w:r>
+        <w:t xml:space="preserve">/yyyy' where </w:t>
+      </w:r>
+      <w:r>
+        <w:t>mm</w:t>
+      </w:r>
+      <w:r>
+        <w:t xml:space="preserve">, </w:t>
+      </w:r>
+      <w:r>
+        <w:t>dd</w:t>
+      </w:r>
+      <w:bookmarkStart w:id="20" w:name="_GoBack"/>
+      <w:bookmarkEnd w:id="20"/>
+      <w:r>
+        <w:t xml:space="preserve">, and yyyy are nonnegative integers. </w:t>
       </w:r>
       <w:r>
         <w:rPr>
@@ -6638,6 +6605,7 @@
         </w:rPr>
       </w:pPr>
       <w:r>
+        <w:lastRenderedPageBreak/>
         <w:tab/>
       </w:r>
       <w:r>
@@ -7144,6 +7112,7 @@
         </w:rPr>
       </w:pPr>
       <w:r>
+        <w:lastRenderedPageBreak/>
         <w:t xml:space="preserve">    </w:t>
       </w:r>
       <w:r>
@@ -7660,21 +7629,7 @@
         <w:rPr>
           <w:i/>
         </w:rPr>
-        <w:t xml:space="preserve">Number of discs scored in the top goal in </w:t>
-      </w:r>
-      <w:proofErr w:type="spellStart"/>
-      <w:r>
-        <w:rPr>
-          <w:i/>
-        </w:rPr>
-        <w:t>teleoperated</w:t>
-      </w:r>
-      <w:proofErr w:type="spellEnd"/>
-      <w:r>
-        <w:rPr>
-          <w:i/>
-        </w:rPr>
-        <w:t xml:space="preserve"> mode</w:t>
+        <w:t>Number of discs scored in the top goal in teleoperated mode</w:t>
       </w:r>
       <w:r>
         <w:t xml:space="preserve"> - A valid number must be a nonnegative integer. </w:t>
@@ -7707,6 +7662,7 @@
         </w:rPr>
       </w:pPr>
       <w:r>
+        <w:lastRenderedPageBreak/>
         <w:tab/>
       </w:r>
       <w:r>
@@ -7716,21 +7672,7 @@
         <w:rPr>
           <w:i/>
         </w:rPr>
-        <w:t xml:space="preserve">Number of discs scored in the middle goal in </w:t>
-      </w:r>
-      <w:proofErr w:type="spellStart"/>
-      <w:r>
-        <w:rPr>
-          <w:i/>
-        </w:rPr>
-        <w:t>teleoperated</w:t>
-      </w:r>
-      <w:proofErr w:type="spellEnd"/>
-      <w:r>
-        <w:rPr>
-          <w:i/>
-        </w:rPr>
-        <w:t xml:space="preserve"> mode</w:t>
+        <w:t>Number of discs scored in the middle goal in teleoperated mode</w:t>
       </w:r>
       <w:r>
         <w:t xml:space="preserve"> - A valid number must be a nonnegative integer. </w:t>
@@ -7772,21 +7714,7 @@
         <w:rPr>
           <w:i/>
         </w:rPr>
-        <w:t xml:space="preserve">Number of discs scored in the bottom goal in </w:t>
-      </w:r>
-      <w:proofErr w:type="spellStart"/>
-      <w:r>
-        <w:rPr>
-          <w:i/>
-        </w:rPr>
-        <w:t>teleoperated</w:t>
-      </w:r>
-      <w:proofErr w:type="spellEnd"/>
-      <w:r>
-        <w:rPr>
-          <w:i/>
-        </w:rPr>
-        <w:t xml:space="preserve"> mode</w:t>
+        <w:t>Number of discs scored in the bottom goal in teleoperated mode</w:t>
       </w:r>
       <w:r>
         <w:t xml:space="preserve"> - A valid number must be a nonnegative integer. </w:t>
@@ -7825,21 +7753,7 @@
         <w:rPr>
           <w:i/>
         </w:rPr>
-        <w:t xml:space="preserve">Number of discs scored in the pyramid goal in </w:t>
-      </w:r>
-      <w:proofErr w:type="spellStart"/>
-      <w:r>
-        <w:rPr>
-          <w:i/>
-        </w:rPr>
-        <w:t>teleoperated</w:t>
-      </w:r>
-      <w:proofErr w:type="spellEnd"/>
-      <w:r>
-        <w:rPr>
-          <w:i/>
-        </w:rPr>
-        <w:t xml:space="preserve"> mode</w:t>
+        <w:t>Number of discs scored in the pyramid goal in teleoperated mode</w:t>
       </w:r>
       <w:r>
         <w:t xml:space="preserve"> - A valid number must be a nonnegative integer. </w:t>
@@ -8283,6 +8197,7 @@
         </w:rPr>
       </w:pPr>
       <w:r>
+        <w:lastRenderedPageBreak/>
         <w:tab/>
       </w:r>
       <w:r>
@@ -8682,6 +8597,7 @@
         <w:spacing w:after="0"/>
       </w:pPr>
       <w:r>
+        <w:lastRenderedPageBreak/>
         <w:tab/>
       </w:r>
     </w:p>
@@ -9096,6 +9012,7 @@
         </w:rPr>
       </w:pPr>
       <w:r>
+        <w:lastRenderedPageBreak/>
         <w:tab/>
       </w:r>
       <w:r>
@@ -9368,6 +9285,7 @@
         <w:rPr>
           <w:noProof/>
         </w:rPr>
+        <w:lastRenderedPageBreak/>
         <w:drawing>
           <wp:inline distT="0" distB="0" distL="0" distR="0">
             <wp:extent cx="5486400" cy="3748661"/>
@@ -9386,7 +9304,7 @@
                     </pic:cNvPicPr>
                   </pic:nvPicPr>
                   <pic:blipFill>
-                    <a:blip r:embed="rId6"/>
+                    <a:blip r:embed="rId7"/>
                     <a:srcRect/>
                     <a:stretch>
                       <a:fillRect/>
@@ -9455,6 +9373,7 @@
         <w:rPr>
           <w:noProof/>
         </w:rPr>
+        <w:lastRenderedPageBreak/>
         <w:drawing>
           <wp:inline distT="0" distB="0" distL="0" distR="0">
             <wp:extent cx="5486400" cy="4866724"/>
@@ -9473,7 +9392,7 @@
                     </pic:cNvPicPr>
                   </pic:nvPicPr>
                   <pic:blipFill>
-                    <a:blip r:embed="rId7"/>
+                    <a:blip r:embed="rId8"/>
                     <a:srcRect/>
                     <a:stretch>
                       <a:fillRect/>
@@ -9542,6 +9461,7 @@
         <w:rPr>
           <w:noProof/>
         </w:rPr>
+        <w:lastRenderedPageBreak/>
         <w:drawing>
           <wp:inline distT="0" distB="0" distL="0" distR="0">
             <wp:extent cx="5486400" cy="5858189"/>
@@ -9560,7 +9480,7 @@
                     </pic:cNvPicPr>
                   </pic:nvPicPr>
                   <pic:blipFill>
-                    <a:blip r:embed="rId8"/>
+                    <a:blip r:embed="rId9"/>
                     <a:srcRect/>
                     <a:stretch>
                       <a:fillRect/>
@@ -9605,23 +9525,7 @@
         <w:t>Figure 3.3.4</w:t>
       </w:r>
       <w:r>
-        <w:t xml:space="preserve"> </w:t>
-      </w:r>
-      <w:proofErr w:type="gramStart"/>
-      <w:r>
-        <w:t>The enter</w:t>
-      </w:r>
-      <w:proofErr w:type="gramEnd"/>
-      <w:r>
-        <w:t xml:space="preserve"> new match record page contains a form field for each </w:t>
-      </w:r>
-      <w:proofErr w:type="spellStart"/>
-      <w:r>
-        <w:t>datapoint</w:t>
-      </w:r>
-      <w:proofErr w:type="spellEnd"/>
-      <w:r>
-        <w:t>, allowing the user to enter relevant data about the match (refer to [0560-0730]). The page also contains a canvas that allows the user to draw the path of the robot on an image of the arena, referred to in 0740. The user can click submit to save entered information or cancel to return to the previous page. Pages that scouts and administrators use to enter new data into the system have a similar layout and functionality.</w:t>
+        <w:t xml:space="preserve"> The enter new match record page contains a form field for each datapoint, allowing the user to enter relevant data about the match (refer to [0560-0730]). The page also contains a canvas that allows the user to draw the path of the robot on an image of the arena, referred to in 0740. The user can click submit to save entered information or cancel to return to the previous page. Pages that scouts and administrators use to enter new data into the system have a similar layout and functionality.</w:t>
       </w:r>
     </w:p>
     <w:p>
@@ -9637,6 +9541,7 @@
         <w:rPr>
           <w:noProof/>
         </w:rPr>
+        <w:lastRenderedPageBreak/>
         <w:drawing>
           <wp:inline distT="0" distB="0" distL="0" distR="0">
             <wp:extent cx="5486400" cy="5933440"/>
@@ -9655,7 +9560,7 @@
                     </pic:cNvPicPr>
                   </pic:nvPicPr>
                   <pic:blipFill>
-                    <a:blip r:embed="rId9"/>
+                    <a:blip r:embed="rId10"/>
                     <a:srcRect/>
                     <a:stretch>
                       <a:fillRect/>
@@ -9720,6 +9625,7 @@
       </w:pPr>
       <w:bookmarkStart w:id="28" w:name="_Toc347268840"/>
       <w:r>
+        <w:lastRenderedPageBreak/>
         <w:t>4. System Evolution</w:t>
       </w:r>
       <w:bookmarkEnd w:id="28"/>
@@ -9829,15 +9735,11 @@
         <w:tab/>
       </w:r>
       <w:r>
-        <w:t xml:space="preserve">Once 4.2 </w:t>
-      </w:r>
-      <w:proofErr w:type="gramStart"/>
-      <w:r>
-        <w:t>is</w:t>
-      </w:r>
-      <w:proofErr w:type="gramEnd"/>
-      <w:r>
-        <w:t xml:space="preserve"> implemented, the ability to generate match planning reports can also be added to the system. With a known match schedule, the team using FRC Scout would be able to search to see which teams they are playing with or against in future matches. The system can then use the stored match records for these teams to generate a report that shows a summary of the strengths and weaknesses for each of the teams in a future match. Teams using FRC Scout could then use the results of the generated match planning report to decide upon the best strategies to use for their upcoming matches.</w:t>
+        <w:t xml:space="preserve">Once 4.2 is implemented, the ability to generate match planning reports can also be added to the system. With a known match schedule, the team using FRC Scout would be able to search to see which teams they are playing with or against in future matches. The system can then use the stored match records for these teams to generate a report that shows a summary of the strengths and weaknesses for each of the teams in a future match. Teams using FRC Scout could then use the </w:t>
+      </w:r>
+      <w:r>
+        <w:lastRenderedPageBreak/>
+        <w:t>results of the generated match planning report to decide upon the best strategies to use for their upcoming matches.</w:t>
       </w:r>
     </w:p>
     <w:p>
@@ -9957,6 +9859,7 @@
       </w:pPr>
       <w:bookmarkStart w:id="34" w:name="_Toc347268846"/>
       <w:r>
+        <w:lastRenderedPageBreak/>
         <w:t>5. Use Cases</w:t>
       </w:r>
       <w:bookmarkEnd w:id="34"/>
@@ -9997,7 +9900,7 @@
                     </pic:cNvPicPr>
                   </pic:nvPicPr>
                   <pic:blipFill>
-                    <a:blip r:embed="rId10"/>
+                    <a:blip r:embed="rId11"/>
                     <a:srcRect/>
                     <a:stretch>
                       <a:fillRect/>
@@ -10037,13 +9940,8 @@
         <w:t>Figure 5.1</w:t>
       </w:r>
       <w:r>
-        <w:t xml:space="preserve"> Use Case </w:t>
-      </w:r>
-      <w:proofErr w:type="gramStart"/>
-      <w:r>
-        <w:t>Diagram</w:t>
-      </w:r>
-      <w:proofErr w:type="gramEnd"/>
+        <w:t xml:space="preserve"> Use Case Diagram</w:t>
+      </w:r>
     </w:p>
     <w:p>
       <w:pPr>
@@ -10327,14 +10225,12 @@
           <w:b/>
         </w:rPr>
       </w:pPr>
-      <w:proofErr w:type="spellStart"/>
       <w:r>
         <w:rPr>
           <w:b/>
         </w:rPr>
         <w:t>Subflow</w:t>
       </w:r>
-      <w:proofErr w:type="spellEnd"/>
     </w:p>
     <w:p>
       <w:pPr>
@@ -10446,6 +10342,7 @@
         <w:spacing w:after="0"/>
       </w:pPr>
       <w:r>
+        <w:lastRenderedPageBreak/>
         <w:t>The user can view the data in the form of a graphical chart.</w:t>
       </w:r>
     </w:p>
@@ -10762,6 +10659,7 @@
         <w:spacing w:after="0"/>
       </w:pPr>
       <w:r>
+        <w:lastRenderedPageBreak/>
         <w:t>The user can view the full match record by selecting a match from the grid and clicking to view match record.  The user will be redirected to a page containing the match record data originally entered by a scout.</w:t>
       </w:r>
     </w:p>
@@ -10945,23 +10843,7 @@
         <w:spacing w:after="0"/>
       </w:pPr>
       <w:r>
-        <w:t xml:space="preserve">The user can sort data in a table by a </w:t>
-      </w:r>
-      <w:proofErr w:type="spellStart"/>
-      <w:r>
-        <w:t>datapoint</w:t>
-      </w:r>
-      <w:proofErr w:type="spellEnd"/>
-      <w:r>
-        <w:t xml:space="preserve"> in an ascending order by clicking the column header for that </w:t>
-      </w:r>
-      <w:proofErr w:type="spellStart"/>
-      <w:r>
-        <w:t>datapoint</w:t>
-      </w:r>
-      <w:proofErr w:type="spellEnd"/>
-      <w:r>
-        <w:t xml:space="preserve"> if the column is unsorted or in descending order.</w:t>
+        <w:t>The user can sort data in a table by a datapoint in an ascending order by clicking the column header for that datapoint if the column is unsorted or in descending order.</w:t>
       </w:r>
     </w:p>
     <w:p>
@@ -10974,23 +10856,7 @@
         <w:spacing w:after="0"/>
       </w:pPr>
       <w:r>
-        <w:t xml:space="preserve">The user can sort data in a table by a </w:t>
-      </w:r>
-      <w:proofErr w:type="spellStart"/>
-      <w:r>
-        <w:t>datapoint</w:t>
-      </w:r>
-      <w:proofErr w:type="spellEnd"/>
-      <w:r>
-        <w:t xml:space="preserve"> in descending order by clicking on the column header for that </w:t>
-      </w:r>
-      <w:proofErr w:type="spellStart"/>
-      <w:r>
-        <w:t>datapoint</w:t>
-      </w:r>
-      <w:proofErr w:type="spellEnd"/>
-      <w:r>
-        <w:t xml:space="preserve"> if the column is in ascending order (see previous bullet point).    </w:t>
+        <w:t xml:space="preserve">The user can sort data in a table by a datapoint in descending order by clicking on the column header for that datapoint if the column is in ascending order (see previous bullet point).    </w:t>
       </w:r>
     </w:p>
     <w:p>
@@ -11538,6 +11404,7 @@
         <w:spacing w:after="0"/>
       </w:pPr>
       <w:r>
+        <w:lastRenderedPageBreak/>
         <w:t>The user has either the scout or administrator user role.</w:t>
       </w:r>
     </w:p>
@@ -11802,14 +11669,12 @@
           <w:b/>
         </w:rPr>
       </w:pPr>
-      <w:proofErr w:type="spellStart"/>
       <w:r>
         <w:rPr>
           <w:b/>
         </w:rPr>
         <w:t>Subflow</w:t>
       </w:r>
-      <w:proofErr w:type="spellEnd"/>
     </w:p>
     <w:p>
       <w:pPr>
@@ -11912,6 +11777,7 @@
         <w:spacing w:after="0"/>
       </w:pPr>
       <w:r>
+        <w:lastRenderedPageBreak/>
         <w:t>Otherwise, if the user clicks cancel the data will not be saved and he will be redirected to the previous page.</w:t>
       </w:r>
     </w:p>
@@ -12240,14 +12106,12 @@
           <w:b/>
         </w:rPr>
       </w:pPr>
-      <w:proofErr w:type="spellStart"/>
       <w:r>
         <w:rPr>
           <w:b/>
         </w:rPr>
         <w:t>Subflow</w:t>
       </w:r>
-      <w:proofErr w:type="spellEnd"/>
       <w:r>
         <w:rPr>
           <w:b/>
@@ -12624,14 +12488,13 @@
           <w:b/>
         </w:rPr>
       </w:pPr>
-      <w:proofErr w:type="spellStart"/>
-      <w:r>
-        <w:rPr>
-          <w:b/>
-        </w:rPr>
+      <w:r>
+        <w:rPr>
+          <w:b/>
+        </w:rPr>
+        <w:lastRenderedPageBreak/>
         <w:t>Subflow</w:t>
       </w:r>
-      <w:proofErr w:type="spellEnd"/>
       <w:r>
         <w:rPr>
           <w:b/>
@@ -12996,14 +12859,12 @@
           <w:b/>
         </w:rPr>
       </w:pPr>
-      <w:proofErr w:type="spellStart"/>
       <w:r>
         <w:rPr>
           <w:b/>
         </w:rPr>
         <w:t>Subflow</w:t>
       </w:r>
-      <w:proofErr w:type="spellEnd"/>
     </w:p>
     <w:p>
       <w:pPr>
@@ -13207,14 +13068,15 @@
     </w:p>
     <w:sectPr>
       <w:pgSz w:w="12240" w:h="15840"/>
-      <w:pgMar w:top="1440" w:right="1800" w:bottom="1440" w:left="1800" w:gutter="0"/>
+      <w:pgMar w:top="1440" w:right="1800" w:bottom="1440" w:left="1800" w:header="720" w:footer="720" w:gutter="0"/>
+      <w:cols w:space="720"/>
     </w:sectPr>
   </w:body>
 </w:document>
 </file>
 
 <file path=word/numbering.xml><?xml version="1.0" encoding="utf-8"?>
-<w:numbering xmlns:mo="http://schemas.microsoft.com/office/mac/office/2008/main" xmlns:ve="http://schemas.openxmlformats.org/markup-compatibility/2006" xmlns:mv="urn:schemas-microsoft-com:mac:vml" xmlns:o="urn:schemas-microsoft-com:office:office" xmlns:r="http://schemas.openxmlformats.org/officeDocument/2006/relationships" xmlns:m="http://schemas.openxmlformats.org/officeDocument/2006/math" xmlns:v="urn:schemas-microsoft-com:vml" xmlns:wp="http://schemas.openxmlformats.org/drawingml/2006/wordprocessingDrawing" xmlns:w10="urn:schemas-microsoft-com:office:word" xmlns:w="http://schemas.openxmlformats.org/wordprocessingml/2006/main" xmlns:wne="http://schemas.microsoft.com/office/word/2006/wordml">
+<w:numbering xmlns:wpc="http://schemas.microsoft.com/office/word/2010/wordprocessingCanvas" xmlns:mc="http://schemas.openxmlformats.org/markup-compatibility/2006" xmlns:o="urn:schemas-microsoft-com:office:office" xmlns:r="http://schemas.openxmlformats.org/officeDocument/2006/relationships" xmlns:m="http://schemas.openxmlformats.org/officeDocument/2006/math" xmlns:v="urn:schemas-microsoft-com:vml" xmlns:wp14="http://schemas.microsoft.com/office/word/2010/wordprocessingDrawing" xmlns:wp="http://schemas.openxmlformats.org/drawingml/2006/wordprocessingDrawing" xmlns:w10="urn:schemas-microsoft-com:office:word" xmlns:w="http://schemas.openxmlformats.org/wordprocessingml/2006/main" xmlns:w14="http://schemas.microsoft.com/office/word/2010/wordml" xmlns:wpg="http://schemas.microsoft.com/office/word/2010/wordprocessingGroup" xmlns:wpi="http://schemas.microsoft.com/office/word/2010/wordprocessingInk" xmlns:wne="http://schemas.microsoft.com/office/word/2006/wordml" xmlns:wps="http://schemas.microsoft.com/office/word/2010/wordprocessingShape" mc:Ignorable="w14 wp14">
   <w:abstractNum w:abstractNumId="0">
     <w:nsid w:val="062C7F5C"/>
     <w:multiLevelType w:val="hybridMultilevel"/>
@@ -17227,7 +17089,7 @@
 </file>
 
 <file path=word/styles.xml><?xml version="1.0" encoding="utf-8"?>
-<w:styles xmlns:r="http://schemas.openxmlformats.org/officeDocument/2006/relationships" xmlns:w="http://schemas.openxmlformats.org/wordprocessingml/2006/main">
+<w:styles xmlns:mc="http://schemas.openxmlformats.org/markup-compatibility/2006" xmlns:r="http://schemas.openxmlformats.org/officeDocument/2006/relationships" xmlns:w="http://schemas.openxmlformats.org/wordprocessingml/2006/main" xmlns:w14="http://schemas.microsoft.com/office/word/2010/wordml" mc:Ignorable="w14">
   <w:docDefaults>
     <w:rPrDefault>
       <w:rPr>
@@ -17243,7 +17105,7 @@
       </w:pPr>
     </w:pPrDefault>
   </w:docDefaults>
-  <w:latentStyles w:defLockedState="0" w:defUIPriority="0" w:defSemiHidden="0" w:defUnhideWhenUsed="0" w:defQFormat="0" w:count="276"/>
+  <w:latentStyles w:defLockedState="0" w:defUIPriority="0" w:defSemiHidden="0" w:defUnhideWhenUsed="0" w:defQFormat="0" w:count="267"/>
   <w:style w:type="paragraph" w:default="1" w:styleId="Normal">
     <w:name w:val="Normal"/>
     <w:qFormat/>
@@ -17320,14 +17182,15 @@
   </w:style>
   <w:style w:type="character" w:default="1" w:styleId="DefaultParagraphFont">
     <w:name w:val="Default Paragraph Font"/>
+    <w:uiPriority w:val="1"/>
     <w:semiHidden/>
     <w:unhideWhenUsed/>
   </w:style>
   <w:style w:type="table" w:default="1" w:styleId="TableNormal">
     <w:name w:val="Normal Table"/>
+    <w:uiPriority w:val="99"/>
     <w:semiHidden/>
     <w:unhideWhenUsed/>
-    <w:qFormat/>
     <w:tblPr>
       <w:tblInd w:w="0" w:type="dxa"/>
       <w:tblCellMar>
@@ -17340,6 +17203,7 @@
   </w:style>
   <w:style w:type="numbering" w:default="1" w:styleId="NoList">
     <w:name w:val="No List"/>
+    <w:uiPriority w:val="99"/>
     <w:semiHidden/>
     <w:unhideWhenUsed/>
   </w:style>
@@ -18172,7 +18036,7 @@
 </file>
 
 <file path=customXml/itemProps1.xml><?xml version="1.0" encoding="utf-8"?>
-<ds:datastoreItem xmlns:ds="http://schemas.openxmlformats.org/officeDocument/2006/customXml" ds:itemID="{F0B27EA5-205B-8B4B-86C4-F6142203186F}">
+<ds:datastoreItem xmlns:ds="http://schemas.openxmlformats.org/officeDocument/2006/customXml" ds:itemID="{465BEBF0-DEBD-4108-A13F-88B49619EEDF}">
   <ds:schemaRefs>
     <ds:schemaRef ds:uri="http://schemas.openxmlformats.org/officeDocument/2006/bibliography"/>
   </ds:schemaRefs>

</xml_diff>